<commit_message>
added part of buy book function
@salimov
</commit_message>
<xml_diff>
--- a/Book-Store.docx
+++ b/Book-Store.docx
@@ -716,19 +716,11 @@
         <w:t xml:space="preserve"> </w:t>
       </w:r>
       <w:proofErr w:type="spellStart"/>
-      <w:proofErr w:type="gramStart"/>
       <w:r>
         <w:rPr>
           <w:color w:val="FFC000"/>
         </w:rPr>
-        <w:t>ro‘</w:t>
-      </w:r>
-      <w:proofErr w:type="gramEnd"/>
-      <w:r>
-        <w:rPr>
-          <w:color w:val="FFC000"/>
-        </w:rPr>
-        <w:t>yxatdan</w:t>
+        <w:t>ro‘yxatdan</w:t>
       </w:r>
       <w:proofErr w:type="spellEnd"/>
       <w:r>
@@ -780,7 +772,6 @@
         <w:t xml:space="preserve"> </w:t>
       </w:r>
       <w:proofErr w:type="spellStart"/>
-      <w:proofErr w:type="gramStart"/>
       <w:r>
         <w:rPr>
           <w:b/>
@@ -788,17 +779,7 @@
           <w:color w:val="FFC000"/>
           <w:u w:val="single"/>
         </w:rPr>
-        <w:t>ro‘</w:t>
-      </w:r>
-      <w:proofErr w:type="gramEnd"/>
-      <w:r>
-        <w:rPr>
-          <w:b/>
-          <w:bCs/>
-          <w:color w:val="FFC000"/>
-          <w:u w:val="single"/>
-        </w:rPr>
-        <w:t>yxatini</w:t>
+        <w:t>ro‘yxatini</w:t>
       </w:r>
       <w:proofErr w:type="spellEnd"/>
       <w:r>
@@ -916,7 +897,6 @@
         <w:t xml:space="preserve"> </w:t>
       </w:r>
       <w:proofErr w:type="spellStart"/>
-      <w:proofErr w:type="gramStart"/>
       <w:r>
         <w:rPr>
           <w:b/>
@@ -924,17 +904,7 @@
           <w:color w:val="FFC000"/>
           <w:u w:val="single"/>
         </w:rPr>
-        <w:t>ko‘</w:t>
-      </w:r>
-      <w:proofErr w:type="gramEnd"/>
-      <w:r>
-        <w:rPr>
-          <w:b/>
-          <w:bCs/>
-          <w:color w:val="FFC000"/>
-          <w:u w:val="single"/>
-        </w:rPr>
-        <w:t>rish</w:t>
+        <w:t>ko‘rish</w:t>
       </w:r>
       <w:proofErr w:type="spellEnd"/>
     </w:p>
@@ -996,13 +966,8 @@
         <w:t xml:space="preserve"> </w:t>
       </w:r>
       <w:proofErr w:type="spellStart"/>
-      <w:proofErr w:type="gramStart"/>
-      <w:r>
-        <w:t>qo‘</w:t>
-      </w:r>
-      <w:proofErr w:type="gramEnd"/>
-      <w:r>
-        <w:t>shish</w:t>
+      <w:r>
+        <w:t>qo‘shish</w:t>
       </w:r>
       <w:proofErr w:type="spellEnd"/>
     </w:p>
@@ -1054,13 +1019,8 @@
         <w:t xml:space="preserve"> </w:t>
       </w:r>
       <w:proofErr w:type="spellStart"/>
-      <w:proofErr w:type="gramStart"/>
-      <w:r>
-        <w:t>qo‘</w:t>
-      </w:r>
-      <w:proofErr w:type="gramEnd"/>
-      <w:r>
-        <w:t>shish</w:t>
+      <w:r>
+        <w:t>qo‘shish</w:t>
       </w:r>
       <w:proofErr w:type="spellEnd"/>
       <w:r>
@@ -1084,19 +1044,11 @@
         <w:t xml:space="preserve">Eng </w:t>
       </w:r>
       <w:proofErr w:type="spellStart"/>
-      <w:proofErr w:type="gramStart"/>
       <w:r>
         <w:rPr>
           <w:color w:val="FFC000"/>
         </w:rPr>
-        <w:t>ko‘</w:t>
-      </w:r>
-      <w:proofErr w:type="gramEnd"/>
-      <w:r>
-        <w:rPr>
-          <w:color w:val="FFC000"/>
-        </w:rPr>
-        <w:t>p</w:t>
+        <w:t>ko‘p</w:t>
       </w:r>
       <w:proofErr w:type="spellEnd"/>
       <w:r>
@@ -1195,19 +1147,11 @@
         <w:t xml:space="preserve"> </w:t>
       </w:r>
       <w:proofErr w:type="spellStart"/>
-      <w:proofErr w:type="gramStart"/>
       <w:r>
         <w:rPr>
           <w:color w:val="FFC000"/>
         </w:rPr>
-        <w:t>ro‘</w:t>
-      </w:r>
-      <w:proofErr w:type="gramEnd"/>
-      <w:r>
-        <w:rPr>
-          <w:color w:val="FFC000"/>
-        </w:rPr>
-        <w:t>yxatini</w:t>
+        <w:t>ro‘yxatini</w:t>
       </w:r>
       <w:proofErr w:type="spellEnd"/>
       <w:r>
@@ -1390,31 +1334,44 @@
           <w:ilvl w:val="0"/>
           <w:numId w:val="8"/>
         </w:numPr>
-      </w:pPr>
-      <w:proofErr w:type="spellStart"/>
-      <w:r>
+        <w:rPr>
+          <w:color w:val="FFC000"/>
+        </w:rPr>
+      </w:pPr>
+      <w:proofErr w:type="spellStart"/>
+      <w:r>
+        <w:rPr>
+          <w:color w:val="FFC000"/>
+        </w:rPr>
         <w:t>Buyurtmalar</w:t>
       </w:r>
       <w:proofErr w:type="spellEnd"/>
       <w:r>
-        <w:t xml:space="preserve"> </w:t>
-      </w:r>
-      <w:proofErr w:type="spellStart"/>
-      <w:r>
+        <w:rPr>
+          <w:color w:val="FFC000"/>
+        </w:rPr>
+        <w:t xml:space="preserve"> </w:t>
+      </w:r>
+      <w:proofErr w:type="spellStart"/>
+      <w:r>
+        <w:rPr>
+          <w:color w:val="FFC000"/>
+        </w:rPr>
         <w:t>tarixini</w:t>
       </w:r>
       <w:proofErr w:type="spellEnd"/>
       <w:r>
-        <w:t xml:space="preserve"> </w:t>
-      </w:r>
-      <w:proofErr w:type="spellStart"/>
-      <w:proofErr w:type="gramStart"/>
-      <w:r>
-        <w:t>ko‘</w:t>
-      </w:r>
-      <w:proofErr w:type="gramEnd"/>
-      <w:r>
-        <w:t>rish</w:t>
+        <w:rPr>
+          <w:color w:val="FFC000"/>
+        </w:rPr>
+        <w:t xml:space="preserve"> </w:t>
+      </w:r>
+      <w:proofErr w:type="spellStart"/>
+      <w:r>
+        <w:rPr>
+          <w:color w:val="FFC000"/>
+        </w:rPr>
+        <w:t>ko‘rish</w:t>
       </w:r>
       <w:proofErr w:type="spellEnd"/>
     </w:p>

</xml_diff>